<commit_message>
Update Proyecto Final 2º DAW.docx
</commit_message>
<xml_diff>
--- a/Proyecto Final 2º DAW.docx
+++ b/Proyecto Final 2º DAW.docx
@@ -329,6 +329,214 @@
           <w:szCs w:val="24"/>
         </w:rPr>
       </w:pPr>
+      <w:r>
+        <w:rPr>
+          <w:rFonts w:ascii="Montserrat" w:hAnsi="Montserrat"/>
+          <w:b/>
+          <w:bCs/>
+          <w:sz w:val="24"/>
+          <w:szCs w:val="24"/>
+        </w:rPr>
+        <w:lastRenderedPageBreak/>
+        <w:t>Pasos realizados en la aplicación web:</w:t>
+      </w:r>
+    </w:p>
+    <w:p>
+      <w:pPr>
+        <w:pStyle w:val="Prrafodelista"/>
+        <w:numPr>
+          <w:ilvl w:val="0"/>
+          <w:numId w:val="4"/>
+        </w:numPr>
+        <w:jc w:val="both"/>
+        <w:rPr>
+          <w:rFonts w:ascii="Montserrat" w:hAnsi="Montserrat"/>
+          <w:b/>
+          <w:bCs/>
+          <w:sz w:val="24"/>
+          <w:szCs w:val="24"/>
+        </w:rPr>
+      </w:pPr>
+      <w:r>
+        <w:rPr>
+          <w:rFonts w:ascii="Montserrat" w:hAnsi="Montserrat"/>
+          <w:sz w:val="24"/>
+          <w:szCs w:val="24"/>
+        </w:rPr>
+        <w:t>Se realiza la conexión a la BBDD mediante el archivo “conexión.php”.</w:t>
+      </w:r>
+    </w:p>
+    <w:p>
+      <w:pPr>
+        <w:pStyle w:val="Prrafodelista"/>
+        <w:numPr>
+          <w:ilvl w:val="0"/>
+          <w:numId w:val="4"/>
+        </w:numPr>
+        <w:jc w:val="both"/>
+        <w:rPr>
+          <w:rFonts w:ascii="Montserrat" w:hAnsi="Montserrat"/>
+          <w:b/>
+          <w:bCs/>
+          <w:sz w:val="24"/>
+          <w:szCs w:val="24"/>
+        </w:rPr>
+      </w:pPr>
+      <w:r>
+        <w:rPr>
+          <w:rFonts w:ascii="Montserrat" w:hAnsi="Montserrat"/>
+          <w:sz w:val="24"/>
+          <w:szCs w:val="24"/>
+        </w:rPr>
+        <w:t>En la página de “Index.php” hacemos una consulta a la BBDD y con un bucle imprimimos el div del producto con los datos de forma dinámica.</w:t>
+      </w:r>
+    </w:p>
+    <w:p>
+      <w:pPr>
+        <w:pStyle w:val="Prrafodelista"/>
+        <w:numPr>
+          <w:ilvl w:val="0"/>
+          <w:numId w:val="4"/>
+        </w:numPr>
+        <w:jc w:val="both"/>
+        <w:rPr>
+          <w:rFonts w:ascii="Montserrat" w:hAnsi="Montserrat"/>
+          <w:b/>
+          <w:bCs/>
+          <w:sz w:val="24"/>
+          <w:szCs w:val="24"/>
+        </w:rPr>
+      </w:pPr>
+      <w:r>
+        <w:rPr>
+          <w:rFonts w:ascii="Montserrat" w:hAnsi="Montserrat"/>
+          <w:sz w:val="24"/>
+          <w:szCs w:val="24"/>
+        </w:rPr>
+        <w:t xml:space="preserve">Añadimos con PHP el parámetro id a la </w:t>
+      </w:r>
+      <w:r>
+        <w:rPr>
+          <w:rFonts w:ascii="Montserrat" w:hAnsi="Montserrat"/>
+          <w:sz w:val="24"/>
+          <w:szCs w:val="24"/>
+        </w:rPr>
+        <w:t>URL</w:t>
+      </w:r>
+      <w:r>
+        <w:rPr>
+          <w:rFonts w:ascii="Montserrat" w:hAnsi="Montserrat"/>
+          <w:sz w:val="24"/>
+          <w:szCs w:val="24"/>
+        </w:rPr>
+        <w:t>, para que cada producto tenga su URL y se pueda visualizar.</w:t>
+      </w:r>
+    </w:p>
+    <w:p>
+      <w:pPr>
+        <w:pStyle w:val="Prrafodelista"/>
+        <w:numPr>
+          <w:ilvl w:val="0"/>
+          <w:numId w:val="4"/>
+        </w:numPr>
+        <w:jc w:val="both"/>
+        <w:rPr>
+          <w:rFonts w:ascii="Montserrat" w:hAnsi="Montserrat"/>
+          <w:b/>
+          <w:bCs/>
+          <w:sz w:val="24"/>
+          <w:szCs w:val="24"/>
+        </w:rPr>
+      </w:pPr>
+      <w:r>
+        <w:rPr>
+          <w:rFonts w:ascii="Montserrat" w:hAnsi="Montserrat"/>
+          <w:sz w:val="24"/>
+          <w:szCs w:val="24"/>
+        </w:rPr>
+        <w:t>Creamos la página</w:t>
+      </w:r>
+      <w:r>
+        <w:rPr>
+          <w:rFonts w:ascii="Montserrat" w:hAnsi="Montserrat"/>
+          <w:sz w:val="24"/>
+          <w:szCs w:val="24"/>
+        </w:rPr>
+        <w:t xml:space="preserve"> “shop-single.php”</w:t>
+      </w:r>
+      <w:r>
+        <w:rPr>
+          <w:rFonts w:ascii="Montserrat" w:hAnsi="Montserrat"/>
+          <w:sz w:val="24"/>
+          <w:szCs w:val="24"/>
+        </w:rPr>
+        <w:t>, que es una plantilla</w:t>
+      </w:r>
+      <w:r>
+        <w:rPr>
+          <w:rFonts w:ascii="Montserrat" w:hAnsi="Montserrat"/>
+          <w:sz w:val="24"/>
+          <w:szCs w:val="24"/>
+        </w:rPr>
+        <w:t>. Modificando un poco las URL con PHP</w:t>
+      </w:r>
+      <w:r>
+        <w:rPr>
+          <w:rFonts w:ascii="Montserrat" w:hAnsi="Montserrat"/>
+          <w:sz w:val="24"/>
+          <w:szCs w:val="24"/>
+        </w:rPr>
+        <w:t xml:space="preserve"> </w:t>
+      </w:r>
+      <w:r>
+        <w:rPr>
+          <w:rFonts w:ascii="Montserrat" w:hAnsi="Montserrat"/>
+          <w:sz w:val="24"/>
+          <w:szCs w:val="24"/>
+        </w:rPr>
+        <w:t>mostramos</w:t>
+      </w:r>
+      <w:r>
+        <w:rPr>
+          <w:rFonts w:ascii="Montserrat" w:hAnsi="Montserrat"/>
+          <w:sz w:val="24"/>
+          <w:szCs w:val="24"/>
+        </w:rPr>
+        <w:t xml:space="preserve"> los detalles de cada producto</w:t>
+      </w:r>
+      <w:r>
+        <w:rPr>
+          <w:rFonts w:ascii="Montserrat" w:hAnsi="Montserrat"/>
+          <w:sz w:val="24"/>
+          <w:szCs w:val="24"/>
+        </w:rPr>
+        <w:t xml:space="preserve"> de forma dinámica: imágenes, descripción, título…</w:t>
+      </w:r>
+    </w:p>
+    <w:p>
+      <w:pPr>
+        <w:pStyle w:val="Prrafodelista"/>
+        <w:numPr>
+          <w:ilvl w:val="0"/>
+          <w:numId w:val="4"/>
+        </w:numPr>
+        <w:jc w:val="both"/>
+        <w:rPr>
+          <w:rFonts w:ascii="Montserrat" w:hAnsi="Montserrat"/>
+          <w:b/>
+          <w:bCs/>
+          <w:sz w:val="24"/>
+          <w:szCs w:val="24"/>
+        </w:rPr>
+      </w:pPr>
+      <w:r>
+        <w:rPr>
+          <w:rFonts w:ascii="Montserrat" w:hAnsi="Montserrat"/>
+          <w:sz w:val="24"/>
+          <w:szCs w:val="24"/>
+        </w:rPr>
+        <w:t>Se crea la variable de sesión en caso de que no esté, y hacemos la tabla del carrito dinámica, para que aparezcan los productos añadidos.</w:t>
+      </w:r>
     </w:p>
     <w:p>
       <w:pPr>
@@ -691,6 +899,7 @@
           <w:sz w:val="24"/>
           <w:szCs w:val="24"/>
         </w:rPr>
+        <w:lastRenderedPageBreak/>
         <w:t>Xampp</w:t>
       </w:r>
     </w:p>
@@ -979,6 +1188,119 @@
     </w:lvl>
   </w:abstractNum>
   <w:abstractNum w:abstractNumId="1" w15:restartNumberingAfterBreak="0">
+    <w:nsid w:val="53744162"/>
+    <w:multiLevelType w:val="hybridMultilevel"/>
+    <w:tmpl w:val="3BA450AC"/>
+    <w:lvl w:ilvl="0" w:tplc="0C0A0001">
+      <w:start w:val="1"/>
+      <w:numFmt w:val="bullet"/>
+      <w:lvlText w:val=""/>
+      <w:lvlJc w:val="left"/>
+      <w:pPr>
+        <w:ind w:left="720" w:hanging="360"/>
+      </w:pPr>
+      <w:rPr>
+        <w:rFonts w:ascii="Symbol" w:hAnsi="Symbol" w:hint="default"/>
+      </w:rPr>
+    </w:lvl>
+    <w:lvl w:ilvl="1" w:tplc="0C0A0003" w:tentative="1">
+      <w:start w:val="1"/>
+      <w:numFmt w:val="bullet"/>
+      <w:lvlText w:val="o"/>
+      <w:lvlJc w:val="left"/>
+      <w:pPr>
+        <w:ind w:left="1440" w:hanging="360"/>
+      </w:pPr>
+      <w:rPr>
+        <w:rFonts w:ascii="Courier New" w:hAnsi="Courier New" w:cs="Courier New" w:hint="default"/>
+      </w:rPr>
+    </w:lvl>
+    <w:lvl w:ilvl="2" w:tplc="0C0A0005" w:tentative="1">
+      <w:start w:val="1"/>
+      <w:numFmt w:val="bullet"/>
+      <w:lvlText w:val=""/>
+      <w:lvlJc w:val="left"/>
+      <w:pPr>
+        <w:ind w:left="2160" w:hanging="360"/>
+      </w:pPr>
+      <w:rPr>
+        <w:rFonts w:ascii="Wingdings" w:hAnsi="Wingdings" w:hint="default"/>
+      </w:rPr>
+    </w:lvl>
+    <w:lvl w:ilvl="3" w:tplc="0C0A0001" w:tentative="1">
+      <w:start w:val="1"/>
+      <w:numFmt w:val="bullet"/>
+      <w:lvlText w:val=""/>
+      <w:lvlJc w:val="left"/>
+      <w:pPr>
+        <w:ind w:left="2880" w:hanging="360"/>
+      </w:pPr>
+      <w:rPr>
+        <w:rFonts w:ascii="Symbol" w:hAnsi="Symbol" w:hint="default"/>
+      </w:rPr>
+    </w:lvl>
+    <w:lvl w:ilvl="4" w:tplc="0C0A0003" w:tentative="1">
+      <w:start w:val="1"/>
+      <w:numFmt w:val="bullet"/>
+      <w:lvlText w:val="o"/>
+      <w:lvlJc w:val="left"/>
+      <w:pPr>
+        <w:ind w:left="3600" w:hanging="360"/>
+      </w:pPr>
+      <w:rPr>
+        <w:rFonts w:ascii="Courier New" w:hAnsi="Courier New" w:cs="Courier New" w:hint="default"/>
+      </w:rPr>
+    </w:lvl>
+    <w:lvl w:ilvl="5" w:tplc="0C0A0005" w:tentative="1">
+      <w:start w:val="1"/>
+      <w:numFmt w:val="bullet"/>
+      <w:lvlText w:val=""/>
+      <w:lvlJc w:val="left"/>
+      <w:pPr>
+        <w:ind w:left="4320" w:hanging="360"/>
+      </w:pPr>
+      <w:rPr>
+        <w:rFonts w:ascii="Wingdings" w:hAnsi="Wingdings" w:hint="default"/>
+      </w:rPr>
+    </w:lvl>
+    <w:lvl w:ilvl="6" w:tplc="0C0A0001" w:tentative="1">
+      <w:start w:val="1"/>
+      <w:numFmt w:val="bullet"/>
+      <w:lvlText w:val=""/>
+      <w:lvlJc w:val="left"/>
+      <w:pPr>
+        <w:ind w:left="5040" w:hanging="360"/>
+      </w:pPr>
+      <w:rPr>
+        <w:rFonts w:ascii="Symbol" w:hAnsi="Symbol" w:hint="default"/>
+      </w:rPr>
+    </w:lvl>
+    <w:lvl w:ilvl="7" w:tplc="0C0A0003" w:tentative="1">
+      <w:start w:val="1"/>
+      <w:numFmt w:val="bullet"/>
+      <w:lvlText w:val="o"/>
+      <w:lvlJc w:val="left"/>
+      <w:pPr>
+        <w:ind w:left="5760" w:hanging="360"/>
+      </w:pPr>
+      <w:rPr>
+        <w:rFonts w:ascii="Courier New" w:hAnsi="Courier New" w:cs="Courier New" w:hint="default"/>
+      </w:rPr>
+    </w:lvl>
+    <w:lvl w:ilvl="8" w:tplc="0C0A0005" w:tentative="1">
+      <w:start w:val="1"/>
+      <w:numFmt w:val="bullet"/>
+      <w:lvlText w:val=""/>
+      <w:lvlJc w:val="left"/>
+      <w:pPr>
+        <w:ind w:left="6480" w:hanging="360"/>
+      </w:pPr>
+      <w:rPr>
+        <w:rFonts w:ascii="Wingdings" w:hAnsi="Wingdings" w:hint="default"/>
+      </w:rPr>
+    </w:lvl>
+  </w:abstractNum>
+  <w:abstractNum w:abstractNumId="2" w15:restartNumberingAfterBreak="0">
     <w:nsid w:val="5ED01348"/>
     <w:multiLevelType w:val="hybridMultilevel"/>
     <w:tmpl w:val="D25007D8"/>
@@ -1091,7 +1413,7 @@
       </w:rPr>
     </w:lvl>
   </w:abstractNum>
-  <w:abstractNum w:abstractNumId="2" w15:restartNumberingAfterBreak="0">
+  <w:abstractNum w:abstractNumId="3" w15:restartNumberingAfterBreak="0">
     <w:nsid w:val="6CAF338D"/>
     <w:multiLevelType w:val="hybridMultilevel"/>
     <w:tmpl w:val="DD2C96DC"/>
@@ -1205,12 +1527,15 @@
     </w:lvl>
   </w:abstractNum>
   <w:num w:numId="1">
-    <w:abstractNumId w:val="2"/>
+    <w:abstractNumId w:val="3"/>
   </w:num>
   <w:num w:numId="2">
     <w:abstractNumId w:val="0"/>
   </w:num>
   <w:num w:numId="3">
+    <w:abstractNumId w:val="2"/>
+  </w:num>
+  <w:num w:numId="4">
     <w:abstractNumId w:val="1"/>
   </w:num>
 </w:numbering>

</xml_diff>

<commit_message>
Save form data in DB
Se almacenan los datos del formulario de contacto en una tabla de la BBDD.
</commit_message>
<xml_diff>
--- a/Proyecto Final 2º DAW.docx
+++ b/Proyecto Final 2º DAW.docx
@@ -1116,26 +1116,143 @@
     </w:p>
     <w:p>
       <w:pPr>
-        <w:pStyle w:val="Prrafodelista"/>
-        <w:numPr>
-          <w:ilvl w:val="0"/>
-          <w:numId w:val="5"/>
-        </w:numPr>
-        <w:rPr>
-          <w:rFonts w:ascii="Montserrat" w:hAnsi="Montserrat"/>
-          <w:b/>
-          <w:bCs/>
-          <w:sz w:val="24"/>
-          <w:szCs w:val="24"/>
-        </w:rPr>
-      </w:pPr>
-      <w:r>
-        <w:rPr>
-          <w:rFonts w:ascii="Montserrat" w:hAnsi="Montserrat"/>
-          <w:sz w:val="24"/>
-          <w:szCs w:val="24"/>
-        </w:rPr>
-        <w:t>PHPMailer: para enviar correos mediante PHP.</w:t>
+        <w:rPr>
+          <w:rFonts w:ascii="Montserrat" w:hAnsi="Montserrat"/>
+          <w:b/>
+          <w:bCs/>
+          <w:sz w:val="24"/>
+          <w:szCs w:val="24"/>
+        </w:rPr>
+      </w:pPr>
+    </w:p>
+    <w:p>
+      <w:pPr>
+        <w:rPr>
+          <w:rFonts w:ascii="Montserrat" w:hAnsi="Montserrat"/>
+          <w:b/>
+          <w:bCs/>
+          <w:sz w:val="24"/>
+          <w:szCs w:val="24"/>
+        </w:rPr>
+      </w:pPr>
+    </w:p>
+    <w:p>
+      <w:pPr>
+        <w:rPr>
+          <w:rFonts w:ascii="Montserrat" w:hAnsi="Montserrat"/>
+          <w:b/>
+          <w:bCs/>
+          <w:sz w:val="24"/>
+          <w:szCs w:val="24"/>
+        </w:rPr>
+      </w:pPr>
+      <w:r>
+        <w:rPr>
+          <w:rFonts w:ascii="Montserrat" w:hAnsi="Montserrat"/>
+          <w:b/>
+          <w:bCs/>
+          <w:sz w:val="24"/>
+          <w:szCs w:val="24"/>
+        </w:rPr>
+        <w:t xml:space="preserve">Contacto: </w:t>
+      </w:r>
+    </w:p>
+    <w:p>
+      <w:pPr>
+        <w:rPr>
+          <w:rFonts w:ascii="Montserrat" w:hAnsi="Montserrat"/>
+          <w:sz w:val="24"/>
+          <w:szCs w:val="24"/>
+        </w:rPr>
+      </w:pPr>
+      <w:r>
+        <w:rPr>
+          <w:rFonts w:ascii="Montserrat" w:hAnsi="Montserrat"/>
+          <w:sz w:val="24"/>
+          <w:szCs w:val="24"/>
+        </w:rPr>
+        <w:t xml:space="preserve">En la página de contacto, he intentado mediante la función </w:t>
+      </w:r>
+      <w:r>
+        <w:rPr>
+          <w:rFonts w:ascii="Montserrat" w:hAnsi="Montserrat"/>
+          <w:i/>
+          <w:iCs/>
+          <w:sz w:val="24"/>
+          <w:szCs w:val="24"/>
+        </w:rPr>
+        <w:t>mail</w:t>
+      </w:r>
+      <w:r>
+        <w:rPr>
+          <w:rFonts w:ascii="Montserrat" w:hAnsi="Montserrat"/>
+          <w:i/>
+          <w:iCs/>
+          <w:sz w:val="24"/>
+          <w:szCs w:val="24"/>
+        </w:rPr>
+        <w:t xml:space="preserve"> </w:t>
+      </w:r>
+      <w:r>
+        <w:rPr>
+          <w:rFonts w:ascii="Montserrat" w:hAnsi="Montserrat"/>
+          <w:sz w:val="24"/>
+          <w:szCs w:val="24"/>
+        </w:rPr>
+        <w:t xml:space="preserve">y la librería </w:t>
+      </w:r>
+      <w:r>
+        <w:rPr>
+          <w:rFonts w:ascii="Montserrat" w:hAnsi="Montserrat"/>
+          <w:i/>
+          <w:iCs/>
+          <w:sz w:val="24"/>
+          <w:szCs w:val="24"/>
+        </w:rPr>
+        <w:t>PHPMailer</w:t>
+      </w:r>
+      <w:r>
+        <w:rPr>
+          <w:rFonts w:ascii="Montserrat" w:hAnsi="Montserrat"/>
+          <w:sz w:val="24"/>
+          <w:szCs w:val="24"/>
+        </w:rPr>
+        <w:t xml:space="preserve"> poder enviar un correo al cliente mediante SMTP, pero me ha resultado imposible. </w:t>
+      </w:r>
+    </w:p>
+    <w:p>
+      <w:pPr>
+        <w:rPr>
+          <w:rFonts w:ascii="Montserrat" w:hAnsi="Montserrat"/>
+          <w:sz w:val="24"/>
+          <w:szCs w:val="24"/>
+        </w:rPr>
+      </w:pPr>
+      <w:r>
+        <w:rPr>
+          <w:rFonts w:ascii="Montserrat" w:hAnsi="Montserrat"/>
+          <w:sz w:val="24"/>
+          <w:szCs w:val="24"/>
+        </w:rPr>
+        <w:t xml:space="preserve">Implementé una nueva funcionalidad que guarda los datos del formulario de contacto en una table de la BBDD, con intención de cuando tenga lista la parte de </w:t>
+      </w:r>
+      <w:r>
+        <w:rPr>
+          <w:rFonts w:ascii="Montserrat" w:hAnsi="Montserrat"/>
+          <w:b/>
+          <w:bCs/>
+          <w:sz w:val="24"/>
+          <w:szCs w:val="24"/>
+        </w:rPr>
+        <w:t>administrador</w:t>
+      </w:r>
+      <w:r>
+        <w:rPr>
+          <w:rFonts w:ascii="Montserrat" w:hAnsi="Montserrat"/>
+          <w:sz w:val="24"/>
+          <w:szCs w:val="24"/>
+        </w:rPr>
+        <w:t>, mostrar un registro de los mensajes en un panel de control con acceso restringido a administradores.</w:t>
       </w:r>
     </w:p>
     <w:sectPr>

</xml_diff>